<commit_message>
Added docx translator support to correctly determine screenplay type
</commit_message>
<xml_diff>
--- a/test/test_screenplays/test_script.docx
+++ b/test/test_screenplays/test_script.docx
@@ -244,30 +244,6 @@
     </w:p>
     <w:p>
       <w:pPr>
-        <w:rPr>
-          <w:rFonts w:ascii="Courier Prime" w:cs="Courier Prime" w:eastAsia="Courier Prime" w:hAnsi="Courier Prime"/>
-        </w:rPr>
-      </w:pPr>
-      <w:r>
-        <w:rPr>
-          <w:rtl w:val="0"/>
-        </w:rPr>
-      </w:r>
-    </w:p>
-    <w:p>
-      <w:pPr>
-        <w:rPr>
-          <w:rFonts w:ascii="Courier Prime" w:cs="Courier Prime" w:eastAsia="Courier Prime" w:hAnsi="Courier Prime"/>
-        </w:rPr>
-      </w:pPr>
-      <w:r>
-        <w:rPr>
-          <w:rtl w:val="0"/>
-        </w:rPr>
-      </w:r>
-    </w:p>
-    <w:p>
-      <w:pPr>
         <w:jc w:val="center"/>
         <w:rPr>
           <w:rFonts w:ascii="Courier Prime" w:cs="Courier Prime" w:eastAsia="Courier Prime" w:hAnsi="Courier Prime"/>
@@ -801,7 +777,7 @@
           <w:szCs w:val="24"/>
           <w:rtl w:val="0"/>
         </w:rPr>
-        <w:t xml:space="preserve">odor amet, consectetuer adipiscing elit. Dictum ornare feugiat ante dignissim euismod. </w:t>
+        <w:t xml:space="preserve">odor amet, consectetuer adipiscing elit. Dictum ornare feugiat ante dignissim euismod.</w:t>
       </w:r>
     </w:p>
     <w:p>
@@ -977,7 +953,7 @@
           <w:szCs w:val="24"/>
           <w:rtl w:val="0"/>
         </w:rPr>
-        <w:t xml:space="preserve">Lorem ipsum odor amet, consectetuer adipiscing elit. </w:t>
+        <w:t xml:space="preserve">Lorem ipsum odor amet, consectetuer adipiscing elit.</w:t>
       </w:r>
     </w:p>
     <w:p>
@@ -1142,7 +1118,7 @@
           <w:szCs w:val="24"/>
           <w:rtl w:val="0"/>
         </w:rPr>
-        <w:t xml:space="preserve"> aliquet ut augue, cursus ad consequat vestibulum</w:t>
+        <w:t xml:space="preserve"> aliquet ut augue, cursus ad consequat vestibulum.</w:t>
       </w:r>
     </w:p>
     <w:p>
@@ -1224,11 +1200,30 @@
     <w:p>
       <w:pPr>
         <w:ind w:left="0" w:firstLine="0"/>
-        <w:rPr>
-          <w:rFonts w:ascii="Courier Prime" w:cs="Courier Prime" w:eastAsia="Courier Prime" w:hAnsi="Courier Prime"/>
-          <w:sz w:val="24"/>
-          <w:szCs w:val="24"/>
-        </w:rPr>
+        <w:rPr/>
+      </w:pPr>
+      <w:r>
+        <w:rPr>
+          <w:rtl w:val="0"/>
+        </w:rPr>
+      </w:r>
+    </w:p>
+    <w:p>
+      <w:pPr>
+        <w:ind w:left="0" w:firstLine="0"/>
+        <w:rPr/>
+      </w:pPr>
+      <w:r>
+        <w:rPr>
+          <w:rtl w:val="0"/>
+        </w:rPr>
+        <w:t xml:space="preserve">MEDIUM SHOT: JUVENTIA</w:t>
+      </w:r>
+    </w:p>
+    <w:p>
+      <w:pPr>
+        <w:ind w:left="0" w:firstLine="0"/>
+        <w:rPr/>
       </w:pPr>
       <w:r>
         <w:rPr>
@@ -1614,11 +1609,7 @@
     <w:p>
       <w:pPr>
         <w:ind w:left="0" w:firstLine="0"/>
-        <w:rPr>
-          <w:rFonts w:ascii="Courier Prime" w:cs="Courier Prime" w:eastAsia="Courier Prime" w:hAnsi="Courier Prime"/>
-          <w:sz w:val="24"/>
-          <w:szCs w:val="24"/>
-        </w:rPr>
+        <w:rPr/>
       </w:pPr>
       <w:r>
         <w:rPr>
@@ -1629,6 +1620,29 @@
     <w:p>
       <w:pPr>
         <w:ind w:left="0" w:firstLine="0"/>
+        <w:rPr/>
+      </w:pPr>
+      <w:r>
+        <w:rPr>
+          <w:rtl w:val="0"/>
+        </w:rPr>
+        <w:t xml:space="preserve">GROUND QUAKES</w:t>
+      </w:r>
+    </w:p>
+    <w:p>
+      <w:pPr>
+        <w:ind w:left="0" w:firstLine="0"/>
+        <w:rPr/>
+      </w:pPr>
+      <w:r>
+        <w:rPr>
+          <w:rtl w:val="0"/>
+        </w:rPr>
+      </w:r>
+    </w:p>
+    <w:p>
+      <w:pPr>
+        <w:ind w:left="0" w:firstLine="0"/>
         <w:rPr>
           <w:rFonts w:ascii="Courier Prime" w:cs="Courier Prime" w:eastAsia="Courier Prime" w:hAnsi="Courier Prime"/>
           <w:sz w:val="24"/>
@@ -1764,7 +1778,22 @@
           <w:szCs w:val="24"/>
           <w:rtl w:val="0"/>
         </w:rPr>
-        <w:t xml:space="preserve">Lorem ipsum odor amet, consectetuer adipiscing elit.</w:t>
+        <w:t xml:space="preserve">Lorem </w:t>
+      </w:r>
+      <w:r>
+        <w:rPr>
+          <w:rtl w:val="0"/>
+        </w:rPr>
+        <w:t xml:space="preserve">ipsum </w:t>
+      </w:r>
+      <w:r>
+        <w:rPr>
+          <w:rFonts w:ascii="Courier Prime" w:cs="Courier Prime" w:eastAsia="Courier Prime" w:hAnsi="Courier Prime"/>
+          <w:sz w:val="24"/>
+          <w:szCs w:val="24"/>
+          <w:rtl w:val="0"/>
+        </w:rPr>
+        <w:t xml:space="preserve">odor amet, consectetuer adipiscing elit.</w:t>
       </w:r>
     </w:p>
     <w:p>
@@ -3101,11 +3130,28 @@
     </w:p>
     <w:p>
       <w:pPr>
-        <w:rPr>
-          <w:rFonts w:ascii="Courier Prime" w:cs="Courier Prime" w:eastAsia="Courier Prime" w:hAnsi="Courier Prime"/>
-          <w:sz w:val="24"/>
-          <w:szCs w:val="24"/>
-        </w:rPr>
+        <w:rPr/>
+      </w:pPr>
+      <w:r>
+        <w:rPr>
+          <w:rtl w:val="0"/>
+        </w:rPr>
+      </w:r>
+    </w:p>
+    <w:p>
+      <w:pPr>
+        <w:rPr/>
+      </w:pPr>
+      <w:r>
+        <w:rPr>
+          <w:rtl w:val="0"/>
+        </w:rPr>
+        <w:t xml:space="preserve">SERGIUS ENTERS</w:t>
+      </w:r>
+    </w:p>
+    <w:p>
+      <w:pPr>
+        <w:rPr/>
       </w:pPr>
       <w:r>
         <w:rPr>
@@ -3869,12 +3915,31 @@
     </w:p>
     <w:p>
       <w:pPr>
-        <w:ind w:left="1440" w:right="1440" w:firstLine="0"/>
-        <w:rPr>
-          <w:rFonts w:ascii="Courier Prime" w:cs="Courier Prime" w:eastAsia="Courier Prime" w:hAnsi="Courier Prime"/>
-          <w:sz w:val="24"/>
-          <w:szCs w:val="24"/>
-        </w:rPr>
+        <w:ind w:left="0" w:right="1440" w:firstLine="0"/>
+        <w:rPr/>
+      </w:pPr>
+      <w:r>
+        <w:rPr>
+          <w:rtl w:val="0"/>
+        </w:rPr>
+      </w:r>
+    </w:p>
+    <w:p>
+      <w:pPr>
+        <w:ind w:left="0" w:right="1440" w:firstLine="0"/>
+        <w:rPr/>
+      </w:pPr>
+      <w:r>
+        <w:rPr>
+          <w:rtl w:val="0"/>
+        </w:rPr>
+        <w:t xml:space="preserve">RAIN STARTS POURING</w:t>
+      </w:r>
+    </w:p>
+    <w:p>
+      <w:pPr>
+        <w:ind w:left="0" w:right="1440" w:firstLine="0"/>
+        <w:rPr/>
       </w:pPr>
       <w:r>
         <w:rPr>
@@ -3949,7 +4014,7 @@
       <w:headerReference r:id="rId7" w:type="default"/>
       <w:headerReference r:id="rId8" w:type="first"/>
       <w:pgSz w:h="15840" w:w="12240" w:orient="portrait"/>
-      <w:pgMar w:bottom="1440" w:top="1440" w:left="1440" w:right="1440" w:header="720" w:footer="720"/>
+      <w:pgMar w:bottom="1440" w:top="1440" w:left="2160" w:right="1440" w:header="720" w:footer="720"/>
       <w:pgNumType w:start="0"/>
       <w:titlePg w:val="1"/>
     </w:sectPr>
@@ -4018,9 +4083,9 @@
   <w:docDefaults>
     <w:rPrDefault>
       <w:rPr>
-        <w:rFonts w:ascii="Arial" w:cs="Arial" w:eastAsia="Arial" w:hAnsi="Arial"/>
-        <w:sz w:val="22"/>
-        <w:szCs w:val="22"/>
+        <w:rFonts w:ascii="Courier Prime" w:cs="Courier Prime" w:eastAsia="Courier Prime" w:hAnsi="Courier Prime"/>
+        <w:sz w:val="24"/>
+        <w:szCs w:val="24"/>
         <w:lang w:val="en"/>
       </w:rPr>
     </w:rPrDefault>

</xml_diff>